<commit_message>
LA Exp 3 4 completed
</commit_message>
<xml_diff>
--- a/4th SEM/LA/Prac2/ManishJadhav_LA2_2023301005.docx
+++ b/4th SEM/LA/Prac2/ManishJadhav_LA2_2023301005.docx
@@ -330,15 +330,7 @@
                 <w:sz w:val="27"/>
                 <w:szCs w:val="27"/>
               </w:rPr>
-              <w:t xml:space="preserve"> </w:t>
-            </w:r>
-            <w:r>
-              <w:rPr>
-                <w:rFonts w:ascii="Times New Roman" w:eastAsia="Times New Roman" w:hAnsi="Times New Roman" w:cs="Times New Roman"/>
-                <w:sz w:val="27"/>
-                <w:szCs w:val="27"/>
-              </w:rPr>
-              <w:t>2</w:t>
+              <w:t xml:space="preserve"> 2</w:t>
             </w:r>
           </w:p>
         </w:tc>
@@ -539,23 +531,13 @@
                 <w:szCs w:val="24"/>
               </w:rPr>
             </w:pPr>
-            <w:proofErr w:type="gramStart"/>
-            <w:r>
-              <w:rPr>
-                <w:rFonts w:ascii="Times New Roman" w:eastAsia="Times New Roman" w:hAnsi="Times New Roman" w:cs="Times New Roman"/>
-                <w:sz w:val="24"/>
-                <w:szCs w:val="24"/>
-              </w:rPr>
-              <w:t>printf(</w:t>
-            </w:r>
-            <w:proofErr w:type="gramEnd"/>
-            <w:r>
-              <w:rPr>
-                <w:rFonts w:ascii="Times New Roman" w:eastAsia="Times New Roman" w:hAnsi="Times New Roman" w:cs="Times New Roman"/>
-                <w:sz w:val="24"/>
-                <w:szCs w:val="24"/>
-              </w:rPr>
-              <w:t>"To check whether given number is greater than 10");</w:t>
+            <w:r>
+              <w:rPr>
+                <w:rFonts w:ascii="Times New Roman" w:eastAsia="Times New Roman" w:hAnsi="Times New Roman" w:cs="Times New Roman"/>
+                <w:sz w:val="24"/>
+                <w:szCs w:val="24"/>
+              </w:rPr>
+              <w:t>printf("To check whether given number is greater than 10");</w:t>
             </w:r>
           </w:p>
           <w:p>
@@ -631,23 +613,13 @@
                 <w:szCs w:val="24"/>
               </w:rPr>
             </w:pPr>
-            <w:proofErr w:type="gramStart"/>
-            <w:r>
-              <w:rPr>
-                <w:rFonts w:ascii="Times New Roman" w:eastAsia="Times New Roman" w:hAnsi="Times New Roman" w:cs="Times New Roman"/>
-                <w:sz w:val="24"/>
-                <w:szCs w:val="24"/>
-              </w:rPr>
-              <w:t>printf(</w:t>
-            </w:r>
-            <w:proofErr w:type="gramEnd"/>
-            <w:r>
-              <w:rPr>
-                <w:rFonts w:ascii="Times New Roman" w:eastAsia="Times New Roman" w:hAnsi="Times New Roman" w:cs="Times New Roman"/>
-                <w:sz w:val="24"/>
-                <w:szCs w:val="24"/>
-              </w:rPr>
-              <w:t>"a is more than 10");</w:t>
+            <w:r>
+              <w:rPr>
+                <w:rFonts w:ascii="Times New Roman" w:eastAsia="Times New Roman" w:hAnsi="Times New Roman" w:cs="Times New Roman"/>
+                <w:sz w:val="24"/>
+                <w:szCs w:val="24"/>
+              </w:rPr>
+              <w:t>printf("a is more than 10");</w:t>
             </w:r>
           </w:p>
           <w:p>
@@ -677,23 +649,13 @@
                 <w:szCs w:val="24"/>
               </w:rPr>
             </w:pPr>
-            <w:proofErr w:type="gramStart"/>
-            <w:r>
-              <w:rPr>
-                <w:rFonts w:ascii="Times New Roman" w:eastAsia="Times New Roman" w:hAnsi="Times New Roman" w:cs="Times New Roman"/>
-                <w:sz w:val="24"/>
-                <w:szCs w:val="24"/>
-              </w:rPr>
-              <w:t>printf(</w:t>
-            </w:r>
-            <w:proofErr w:type="gramEnd"/>
-            <w:r>
-              <w:rPr>
-                <w:rFonts w:ascii="Times New Roman" w:eastAsia="Times New Roman" w:hAnsi="Times New Roman" w:cs="Times New Roman"/>
-                <w:sz w:val="24"/>
-                <w:szCs w:val="24"/>
-              </w:rPr>
-              <w:t>"a is smaller than 10");</w:t>
+            <w:r>
+              <w:rPr>
+                <w:rFonts w:ascii="Times New Roman" w:eastAsia="Times New Roman" w:hAnsi="Times New Roman" w:cs="Times New Roman"/>
+                <w:sz w:val="24"/>
+                <w:szCs w:val="24"/>
+              </w:rPr>
+              <w:t>printf("a is smaller than 10");</w:t>
             </w:r>
           </w:p>
           <w:p>
@@ -753,7 +715,7 @@
                           <pic:cNvPicPr/>
                         </pic:nvPicPr>
                         <pic:blipFill rotWithShape="1">
-                          <a:blip r:embed="rId5">
+                          <a:blip r:embed="rId7">
                             <a:extLst>
                               <a:ext uri="{28A0092B-C50C-407E-A947-70E740481C1C}">
                                 <a14:useLocalDpi xmlns:a14="http://schemas.microsoft.com/office/drawing/2010/main" val="0"/>
@@ -876,59 +838,31 @@
                 <w:szCs w:val="24"/>
               </w:rPr>
             </w:pPr>
-            <w:proofErr w:type="gramStart"/>
-            <w:r>
-              <w:rPr>
-                <w:rFonts w:ascii="Times New Roman" w:eastAsia="Times New Roman" w:hAnsi="Times New Roman" w:cs="Times New Roman"/>
-                <w:sz w:val="24"/>
-                <w:szCs w:val="24"/>
-              </w:rPr>
-              <w:t>printf(</w:t>
-            </w:r>
-            <w:proofErr w:type="gramEnd"/>
-            <w:r>
-              <w:rPr>
-                <w:rFonts w:ascii="Times New Roman" w:eastAsia="Times New Roman" w:hAnsi="Times New Roman" w:cs="Times New Roman"/>
-                <w:sz w:val="24"/>
-                <w:szCs w:val="24"/>
-              </w:rPr>
-              <w:t>"Write a program to check whether you are attending Linear Algebra lab for any time input from user.");</w:t>
-            </w:r>
-          </w:p>
-          <w:p>
-            <w:pPr>
-              <w:spacing w:line="276" w:lineRule="auto"/>
-              <w:rPr>
-                <w:rFonts w:ascii="Times New Roman" w:eastAsia="Times New Roman" w:hAnsi="Times New Roman" w:cs="Times New Roman"/>
-                <w:sz w:val="24"/>
-                <w:szCs w:val="24"/>
-              </w:rPr>
-            </w:pPr>
-            <w:r>
-              <w:rPr>
-                <w:rFonts w:ascii="Times New Roman" w:eastAsia="Times New Roman" w:hAnsi="Times New Roman" w:cs="Times New Roman"/>
-                <w:sz w:val="24"/>
-                <w:szCs w:val="24"/>
-              </w:rPr>
-              <w:t>t=</w:t>
-            </w:r>
-            <w:proofErr w:type="gramStart"/>
-            <w:r>
-              <w:rPr>
-                <w:rFonts w:ascii="Times New Roman" w:eastAsia="Times New Roman" w:hAnsi="Times New Roman" w:cs="Times New Roman"/>
-                <w:sz w:val="24"/>
-                <w:szCs w:val="24"/>
-              </w:rPr>
-              <w:t>input(</w:t>
-            </w:r>
-            <w:proofErr w:type="gramEnd"/>
-            <w:r>
-              <w:rPr>
-                <w:rFonts w:ascii="Times New Roman" w:eastAsia="Times New Roman" w:hAnsi="Times New Roman" w:cs="Times New Roman"/>
-                <w:sz w:val="24"/>
-                <w:szCs w:val="24"/>
-              </w:rPr>
-              <w:t>"Enter the current time: ")</w:t>
+            <w:r>
+              <w:rPr>
+                <w:rFonts w:ascii="Times New Roman" w:eastAsia="Times New Roman" w:hAnsi="Times New Roman" w:cs="Times New Roman"/>
+                <w:sz w:val="24"/>
+                <w:szCs w:val="24"/>
+              </w:rPr>
+              <w:t>printf("Write a program to check whether you are attending Linear Algebra lab for any time input from user.");</w:t>
+            </w:r>
+          </w:p>
+          <w:p>
+            <w:pPr>
+              <w:spacing w:line="276" w:lineRule="auto"/>
+              <w:rPr>
+                <w:rFonts w:ascii="Times New Roman" w:eastAsia="Times New Roman" w:hAnsi="Times New Roman" w:cs="Times New Roman"/>
+                <w:sz w:val="24"/>
+                <w:szCs w:val="24"/>
+              </w:rPr>
+            </w:pPr>
+            <w:r>
+              <w:rPr>
+                <w:rFonts w:ascii="Times New Roman" w:eastAsia="Times New Roman" w:hAnsi="Times New Roman" w:cs="Times New Roman"/>
+                <w:sz w:val="24"/>
+                <w:szCs w:val="24"/>
+              </w:rPr>
+              <w:t>t=input("Enter the current time: ")</w:t>
             </w:r>
           </w:p>
           <w:p>
@@ -976,23 +910,13 @@
                 <w:szCs w:val="24"/>
               </w:rPr>
             </w:pPr>
-            <w:proofErr w:type="gramStart"/>
-            <w:r>
-              <w:rPr>
-                <w:rFonts w:ascii="Times New Roman" w:eastAsia="Times New Roman" w:hAnsi="Times New Roman" w:cs="Times New Roman"/>
-                <w:sz w:val="24"/>
-                <w:szCs w:val="24"/>
-              </w:rPr>
-              <w:t>printf(</w:t>
-            </w:r>
-            <w:proofErr w:type="gramEnd"/>
-            <w:r>
-              <w:rPr>
-                <w:rFonts w:ascii="Times New Roman" w:eastAsia="Times New Roman" w:hAnsi="Times New Roman" w:cs="Times New Roman"/>
-                <w:sz w:val="24"/>
-                <w:szCs w:val="24"/>
-              </w:rPr>
-              <w:t>"student is attending Linear Algebra Lab");</w:t>
+            <w:r>
+              <w:rPr>
+                <w:rFonts w:ascii="Times New Roman" w:eastAsia="Times New Roman" w:hAnsi="Times New Roman" w:cs="Times New Roman"/>
+                <w:sz w:val="24"/>
+                <w:szCs w:val="24"/>
+              </w:rPr>
+              <w:t>printf("student is attending Linear Algebra Lab");</w:t>
             </w:r>
           </w:p>
           <w:p>
@@ -1022,23 +946,13 @@
                 <w:szCs w:val="24"/>
               </w:rPr>
             </w:pPr>
-            <w:proofErr w:type="gramStart"/>
-            <w:r>
-              <w:rPr>
-                <w:rFonts w:ascii="Times New Roman" w:eastAsia="Times New Roman" w:hAnsi="Times New Roman" w:cs="Times New Roman"/>
-                <w:sz w:val="24"/>
-                <w:szCs w:val="24"/>
-              </w:rPr>
-              <w:t>printf(</w:t>
-            </w:r>
-            <w:proofErr w:type="gramEnd"/>
-            <w:r>
-              <w:rPr>
-                <w:rFonts w:ascii="Times New Roman" w:eastAsia="Times New Roman" w:hAnsi="Times New Roman" w:cs="Times New Roman"/>
-                <w:sz w:val="24"/>
-                <w:szCs w:val="24"/>
-              </w:rPr>
-              <w:t>"Student has finished Linear Algebra Lab")</w:t>
+            <w:r>
+              <w:rPr>
+                <w:rFonts w:ascii="Times New Roman" w:eastAsia="Times New Roman" w:hAnsi="Times New Roman" w:cs="Times New Roman"/>
+                <w:sz w:val="24"/>
+                <w:szCs w:val="24"/>
+              </w:rPr>
+              <w:t>printf("Student has finished Linear Algebra Lab")</w:t>
             </w:r>
           </w:p>
           <w:p>
@@ -1115,7 +1029,7 @@
                           <pic:cNvPicPr/>
                         </pic:nvPicPr>
                         <pic:blipFill rotWithShape="1">
-                          <a:blip r:embed="rId6">
+                          <a:blip r:embed="rId8">
                             <a:extLst>
                               <a:ext uri="{28A0092B-C50C-407E-A947-70E740481C1C}">
                                 <a14:useLocalDpi xmlns:a14="http://schemas.microsoft.com/office/drawing/2010/main" val="0"/>
@@ -1263,23 +1177,13 @@
                 <w:szCs w:val="24"/>
               </w:rPr>
             </w:pPr>
-            <w:proofErr w:type="gramStart"/>
-            <w:r>
-              <w:rPr>
-                <w:rFonts w:ascii="Times New Roman" w:eastAsia="Times New Roman" w:hAnsi="Times New Roman" w:cs="Times New Roman"/>
-                <w:sz w:val="24"/>
-                <w:szCs w:val="24"/>
-              </w:rPr>
-              <w:t>printf(</w:t>
-            </w:r>
-            <w:proofErr w:type="gramEnd"/>
-            <w:r>
-              <w:rPr>
-                <w:rFonts w:ascii="Times New Roman" w:eastAsia="Times New Roman" w:hAnsi="Times New Roman" w:cs="Times New Roman"/>
-                <w:sz w:val="24"/>
-                <w:szCs w:val="24"/>
-              </w:rPr>
-              <w:t xml:space="preserve">"Enter a month(number) from a user and check whether </w:t>
+            <w:r>
+              <w:rPr>
+                <w:rFonts w:ascii="Times New Roman" w:eastAsia="Times New Roman" w:hAnsi="Times New Roman" w:cs="Times New Roman"/>
+                <w:sz w:val="24"/>
+                <w:szCs w:val="24"/>
+              </w:rPr>
+              <w:t xml:space="preserve">printf("Enter a month(number) from a user and check whether </w:t>
             </w:r>
             <w:proofErr w:type="spellStart"/>
             <w:r>
@@ -1315,25 +1219,7 @@
                 <w:sz w:val="24"/>
                 <w:szCs w:val="24"/>
               </w:rPr>
-              <w:t xml:space="preserve">month = </w:t>
-            </w:r>
-            <w:proofErr w:type="gramStart"/>
-            <w:r>
-              <w:rPr>
-                <w:rFonts w:ascii="Times New Roman" w:eastAsia="Times New Roman" w:hAnsi="Times New Roman" w:cs="Times New Roman"/>
-                <w:sz w:val="24"/>
-                <w:szCs w:val="24"/>
-              </w:rPr>
-              <w:t>input(</w:t>
-            </w:r>
-            <w:proofErr w:type="gramEnd"/>
-            <w:r>
-              <w:rPr>
-                <w:rFonts w:ascii="Times New Roman" w:eastAsia="Times New Roman" w:hAnsi="Times New Roman" w:cs="Times New Roman"/>
-                <w:sz w:val="24"/>
-                <w:szCs w:val="24"/>
-              </w:rPr>
-              <w:t>"Enter a month: ")</w:t>
+              <w:t>month = input("Enter a month: ")</w:t>
             </w:r>
           </w:p>
           <w:p>
@@ -1381,23 +1267,13 @@
                 <w:szCs w:val="24"/>
               </w:rPr>
             </w:pPr>
-            <w:proofErr w:type="gramStart"/>
-            <w:r>
-              <w:rPr>
-                <w:rFonts w:ascii="Times New Roman" w:eastAsia="Times New Roman" w:hAnsi="Times New Roman" w:cs="Times New Roman"/>
-                <w:sz w:val="24"/>
-                <w:szCs w:val="24"/>
-              </w:rPr>
-              <w:t>printf(</w:t>
-            </w:r>
-            <w:proofErr w:type="gramEnd"/>
-            <w:r>
-              <w:rPr>
-                <w:rFonts w:ascii="Times New Roman" w:eastAsia="Times New Roman" w:hAnsi="Times New Roman" w:cs="Times New Roman"/>
-                <w:sz w:val="24"/>
-                <w:szCs w:val="24"/>
-              </w:rPr>
-              <w:t>"first quarter");</w:t>
+            <w:r>
+              <w:rPr>
+                <w:rFonts w:ascii="Times New Roman" w:eastAsia="Times New Roman" w:hAnsi="Times New Roman" w:cs="Times New Roman"/>
+                <w:sz w:val="24"/>
+                <w:szCs w:val="24"/>
+              </w:rPr>
+              <w:t>printf("first quarter");</w:t>
             </w:r>
           </w:p>
           <w:p>
@@ -1445,23 +1321,13 @@
                 <w:szCs w:val="24"/>
               </w:rPr>
             </w:pPr>
-            <w:proofErr w:type="gramStart"/>
-            <w:r>
-              <w:rPr>
-                <w:rFonts w:ascii="Times New Roman" w:eastAsia="Times New Roman" w:hAnsi="Times New Roman" w:cs="Times New Roman"/>
-                <w:sz w:val="24"/>
-                <w:szCs w:val="24"/>
-              </w:rPr>
-              <w:t>printf(</w:t>
-            </w:r>
-            <w:proofErr w:type="gramEnd"/>
-            <w:r>
-              <w:rPr>
-                <w:rFonts w:ascii="Times New Roman" w:eastAsia="Times New Roman" w:hAnsi="Times New Roman" w:cs="Times New Roman"/>
-                <w:sz w:val="24"/>
-                <w:szCs w:val="24"/>
-              </w:rPr>
-              <w:t>"second quarter");</w:t>
+            <w:r>
+              <w:rPr>
+                <w:rFonts w:ascii="Times New Roman" w:eastAsia="Times New Roman" w:hAnsi="Times New Roman" w:cs="Times New Roman"/>
+                <w:sz w:val="24"/>
+                <w:szCs w:val="24"/>
+              </w:rPr>
+              <w:t>printf("second quarter");</w:t>
             </w:r>
           </w:p>
           <w:p>
@@ -1509,23 +1375,13 @@
                 <w:szCs w:val="24"/>
               </w:rPr>
             </w:pPr>
-            <w:proofErr w:type="gramStart"/>
-            <w:r>
-              <w:rPr>
-                <w:rFonts w:ascii="Times New Roman" w:eastAsia="Times New Roman" w:hAnsi="Times New Roman" w:cs="Times New Roman"/>
-                <w:sz w:val="24"/>
-                <w:szCs w:val="24"/>
-              </w:rPr>
-              <w:t>printf(</w:t>
-            </w:r>
-            <w:proofErr w:type="gramEnd"/>
-            <w:r>
-              <w:rPr>
-                <w:rFonts w:ascii="Times New Roman" w:eastAsia="Times New Roman" w:hAnsi="Times New Roman" w:cs="Times New Roman"/>
-                <w:sz w:val="24"/>
-                <w:szCs w:val="24"/>
-              </w:rPr>
-              <w:t>"third quarter");</w:t>
+            <w:r>
+              <w:rPr>
+                <w:rFonts w:ascii="Times New Roman" w:eastAsia="Times New Roman" w:hAnsi="Times New Roman" w:cs="Times New Roman"/>
+                <w:sz w:val="24"/>
+                <w:szCs w:val="24"/>
+              </w:rPr>
+              <w:t>printf("third quarter");</w:t>
             </w:r>
           </w:p>
           <w:p>
@@ -1573,23 +1429,13 @@
                 <w:szCs w:val="24"/>
               </w:rPr>
             </w:pPr>
-            <w:proofErr w:type="gramStart"/>
-            <w:r>
-              <w:rPr>
-                <w:rFonts w:ascii="Times New Roman" w:eastAsia="Times New Roman" w:hAnsi="Times New Roman" w:cs="Times New Roman"/>
-                <w:sz w:val="24"/>
-                <w:szCs w:val="24"/>
-              </w:rPr>
-              <w:t>printf(</w:t>
-            </w:r>
-            <w:proofErr w:type="gramEnd"/>
-            <w:r>
-              <w:rPr>
-                <w:rFonts w:ascii="Times New Roman" w:eastAsia="Times New Roman" w:hAnsi="Times New Roman" w:cs="Times New Roman"/>
-                <w:sz w:val="24"/>
-                <w:szCs w:val="24"/>
-              </w:rPr>
-              <w:t>"fourth quarter");</w:t>
+            <w:r>
+              <w:rPr>
+                <w:rFonts w:ascii="Times New Roman" w:eastAsia="Times New Roman" w:hAnsi="Times New Roman" w:cs="Times New Roman"/>
+                <w:sz w:val="24"/>
+                <w:szCs w:val="24"/>
+              </w:rPr>
+              <w:t>printf("fourth quarter");</w:t>
             </w:r>
           </w:p>
           <w:p>
@@ -1619,23 +1465,13 @@
                 <w:szCs w:val="24"/>
               </w:rPr>
             </w:pPr>
-            <w:proofErr w:type="gramStart"/>
-            <w:r>
-              <w:rPr>
-                <w:rFonts w:ascii="Times New Roman" w:eastAsia="Times New Roman" w:hAnsi="Times New Roman" w:cs="Times New Roman"/>
-                <w:sz w:val="24"/>
-                <w:szCs w:val="24"/>
-              </w:rPr>
-              <w:t>printf(</w:t>
-            </w:r>
-            <w:proofErr w:type="gramEnd"/>
-            <w:r>
-              <w:rPr>
-                <w:rFonts w:ascii="Times New Roman" w:eastAsia="Times New Roman" w:hAnsi="Times New Roman" w:cs="Times New Roman"/>
-                <w:sz w:val="24"/>
-                <w:szCs w:val="24"/>
-              </w:rPr>
-              <w:t>"Invalid month");</w:t>
+            <w:r>
+              <w:rPr>
+                <w:rFonts w:ascii="Times New Roman" w:eastAsia="Times New Roman" w:hAnsi="Times New Roman" w:cs="Times New Roman"/>
+                <w:sz w:val="24"/>
+                <w:szCs w:val="24"/>
+              </w:rPr>
+              <w:t>printf("Invalid month");</w:t>
             </w:r>
           </w:p>
           <w:p>
@@ -1701,7 +1537,7 @@
                           <pic:cNvPicPr/>
                         </pic:nvPicPr>
                         <pic:blipFill rotWithShape="1">
-                          <a:blip r:embed="rId7">
+                          <a:blip r:embed="rId9">
                             <a:extLst>
                               <a:ext uri="{28A0092B-C50C-407E-A947-70E740481C1C}">
                                 <a14:useLocalDpi xmlns:a14="http://schemas.microsoft.com/office/drawing/2010/main" val="0"/>
@@ -1905,95 +1741,49 @@
                 <w:szCs w:val="24"/>
               </w:rPr>
             </w:pPr>
-            <w:proofErr w:type="gramStart"/>
-            <w:r>
-              <w:rPr>
-                <w:rFonts w:ascii="Times New Roman" w:eastAsia="Times New Roman" w:hAnsi="Times New Roman" w:cs="Times New Roman"/>
-                <w:sz w:val="24"/>
-                <w:szCs w:val="24"/>
-              </w:rPr>
-              <w:t>printf(</w:t>
-            </w:r>
-            <w:proofErr w:type="gramEnd"/>
-            <w:r>
-              <w:rPr>
-                <w:rFonts w:ascii="Times New Roman" w:eastAsia="Times New Roman" w:hAnsi="Times New Roman" w:cs="Times New Roman"/>
-                <w:sz w:val="24"/>
-                <w:szCs w:val="24"/>
-              </w:rPr>
-              <w:t>"Take a number from user and check whether it is even or odd.");</w:t>
-            </w:r>
-          </w:p>
-          <w:p>
-            <w:pPr>
-              <w:spacing w:line="276" w:lineRule="auto"/>
-              <w:rPr>
-                <w:rFonts w:ascii="Times New Roman" w:eastAsia="Times New Roman" w:hAnsi="Times New Roman" w:cs="Times New Roman"/>
-                <w:sz w:val="24"/>
-                <w:szCs w:val="24"/>
-              </w:rPr>
-            </w:pPr>
-            <w:r>
-              <w:rPr>
-                <w:rFonts w:ascii="Times New Roman" w:eastAsia="Times New Roman" w:hAnsi="Times New Roman" w:cs="Times New Roman"/>
-                <w:sz w:val="24"/>
-                <w:szCs w:val="24"/>
-              </w:rPr>
-              <w:t>x=</w:t>
-            </w:r>
-            <w:proofErr w:type="gramStart"/>
-            <w:r>
-              <w:rPr>
-                <w:rFonts w:ascii="Times New Roman" w:eastAsia="Times New Roman" w:hAnsi="Times New Roman" w:cs="Times New Roman"/>
-                <w:sz w:val="24"/>
-                <w:szCs w:val="24"/>
-              </w:rPr>
-              <w:t>input(</w:t>
-            </w:r>
-            <w:proofErr w:type="gramEnd"/>
-            <w:r>
-              <w:rPr>
-                <w:rFonts w:ascii="Times New Roman" w:eastAsia="Times New Roman" w:hAnsi="Times New Roman" w:cs="Times New Roman"/>
-                <w:sz w:val="24"/>
-                <w:szCs w:val="24"/>
-              </w:rPr>
-              <w:t>"Enter the number to be checked: ")</w:t>
-            </w:r>
-          </w:p>
-          <w:p>
-            <w:pPr>
-              <w:spacing w:line="276" w:lineRule="auto"/>
-              <w:rPr>
-                <w:rFonts w:ascii="Times New Roman" w:eastAsia="Times New Roman" w:hAnsi="Times New Roman" w:cs="Times New Roman"/>
-                <w:sz w:val="24"/>
-                <w:szCs w:val="24"/>
-              </w:rPr>
-            </w:pPr>
-            <w:r>
-              <w:rPr>
-                <w:rFonts w:ascii="Times New Roman" w:eastAsia="Times New Roman" w:hAnsi="Times New Roman" w:cs="Times New Roman"/>
-                <w:sz w:val="24"/>
-                <w:szCs w:val="24"/>
-              </w:rPr>
-              <w:t>if modulo(x,</w:t>
-            </w:r>
-            <w:proofErr w:type="gramStart"/>
-            <w:r>
-              <w:rPr>
-                <w:rFonts w:ascii="Times New Roman" w:eastAsia="Times New Roman" w:hAnsi="Times New Roman" w:cs="Times New Roman"/>
-                <w:sz w:val="24"/>
-                <w:szCs w:val="24"/>
-              </w:rPr>
-              <w:t>2)=</w:t>
-            </w:r>
-            <w:proofErr w:type="gramEnd"/>
-            <w:r>
-              <w:rPr>
-                <w:rFonts w:ascii="Times New Roman" w:eastAsia="Times New Roman" w:hAnsi="Times New Roman" w:cs="Times New Roman"/>
-                <w:sz w:val="24"/>
-                <w:szCs w:val="24"/>
-              </w:rPr>
-              <w:t>=0 then</w:t>
+            <w:r>
+              <w:rPr>
+                <w:rFonts w:ascii="Times New Roman" w:eastAsia="Times New Roman" w:hAnsi="Times New Roman" w:cs="Times New Roman"/>
+                <w:sz w:val="24"/>
+                <w:szCs w:val="24"/>
+              </w:rPr>
+              <w:t>printf("Take a number from user and check whether it is even or odd.");</w:t>
+            </w:r>
+          </w:p>
+          <w:p>
+            <w:pPr>
+              <w:spacing w:line="276" w:lineRule="auto"/>
+              <w:rPr>
+                <w:rFonts w:ascii="Times New Roman" w:eastAsia="Times New Roman" w:hAnsi="Times New Roman" w:cs="Times New Roman"/>
+                <w:sz w:val="24"/>
+                <w:szCs w:val="24"/>
+              </w:rPr>
+            </w:pPr>
+            <w:r>
+              <w:rPr>
+                <w:rFonts w:ascii="Times New Roman" w:eastAsia="Times New Roman" w:hAnsi="Times New Roman" w:cs="Times New Roman"/>
+                <w:sz w:val="24"/>
+                <w:szCs w:val="24"/>
+              </w:rPr>
+              <w:t>x=input("Enter the number to be checked: ")</w:t>
+            </w:r>
+          </w:p>
+          <w:p>
+            <w:pPr>
+              <w:spacing w:line="276" w:lineRule="auto"/>
+              <w:rPr>
+                <w:rFonts w:ascii="Times New Roman" w:eastAsia="Times New Roman" w:hAnsi="Times New Roman" w:cs="Times New Roman"/>
+                <w:sz w:val="24"/>
+                <w:szCs w:val="24"/>
+              </w:rPr>
+            </w:pPr>
+            <w:r>
+              <w:rPr>
+                <w:rFonts w:ascii="Times New Roman" w:eastAsia="Times New Roman" w:hAnsi="Times New Roman" w:cs="Times New Roman"/>
+                <w:sz w:val="24"/>
+                <w:szCs w:val="24"/>
+              </w:rPr>
+              <w:t>if modulo(x,2)==0 then</w:t>
             </w:r>
           </w:p>
           <w:p>
@@ -2006,7 +1796,6 @@
               </w:rPr>
             </w:pPr>
             <w:proofErr w:type="spellStart"/>
-            <w:proofErr w:type="gramStart"/>
             <w:r>
               <w:rPr>
                 <w:rFonts w:ascii="Times New Roman" w:eastAsia="Times New Roman" w:hAnsi="Times New Roman" w:cs="Times New Roman"/>
@@ -2022,16 +1811,7 @@
                 <w:sz w:val="24"/>
                 <w:szCs w:val="24"/>
               </w:rPr>
-              <w:t>(</w:t>
-            </w:r>
-            <w:proofErr w:type="gramEnd"/>
-            <w:r>
-              <w:rPr>
-                <w:rFonts w:ascii="Times New Roman" w:eastAsia="Times New Roman" w:hAnsi="Times New Roman" w:cs="Times New Roman"/>
-                <w:sz w:val="24"/>
-                <w:szCs w:val="24"/>
-              </w:rPr>
-              <w:t>"The number is even") ;</w:t>
+              <w:t>("The number is even") ;</w:t>
             </w:r>
           </w:p>
           <w:p>
@@ -2062,7 +1842,6 @@
               </w:rPr>
             </w:pPr>
             <w:proofErr w:type="spellStart"/>
-            <w:proofErr w:type="gramStart"/>
             <w:r>
               <w:rPr>
                 <w:rFonts w:ascii="Times New Roman" w:eastAsia="Times New Roman" w:hAnsi="Times New Roman" w:cs="Times New Roman"/>
@@ -2078,16 +1857,7 @@
                 <w:sz w:val="24"/>
                 <w:szCs w:val="24"/>
               </w:rPr>
-              <w:t>(</w:t>
-            </w:r>
-            <w:proofErr w:type="gramEnd"/>
-            <w:r>
-              <w:rPr>
-                <w:rFonts w:ascii="Times New Roman" w:eastAsia="Times New Roman" w:hAnsi="Times New Roman" w:cs="Times New Roman"/>
-                <w:sz w:val="24"/>
-                <w:szCs w:val="24"/>
-              </w:rPr>
-              <w:t>"The number is odd");</w:t>
+              <w:t>("The number is odd");</w:t>
             </w:r>
           </w:p>
           <w:p>
@@ -2151,7 +1921,7 @@
                           <pic:cNvPicPr/>
                         </pic:nvPicPr>
                         <pic:blipFill>
-                          <a:blip r:embed="rId8">
+                          <a:blip r:embed="rId10">
                             <a:extLst>
                               <a:ext uri="{28A0092B-C50C-407E-A947-70E740481C1C}">
                                 <a14:useLocalDpi xmlns:a14="http://schemas.microsoft.com/office/drawing/2010/main" val="0"/>
@@ -2277,23 +2047,13 @@
                 <w:szCs w:val="24"/>
               </w:rPr>
             </w:pPr>
-            <w:proofErr w:type="gramStart"/>
-            <w:r>
-              <w:rPr>
-                <w:rFonts w:ascii="Times New Roman" w:eastAsia="Times New Roman" w:hAnsi="Times New Roman" w:cs="Times New Roman"/>
-                <w:sz w:val="24"/>
-                <w:szCs w:val="24"/>
-              </w:rPr>
-              <w:t>printf(</w:t>
-            </w:r>
-            <w:proofErr w:type="gramEnd"/>
-            <w:r>
-              <w:rPr>
-                <w:rFonts w:ascii="Times New Roman" w:eastAsia="Times New Roman" w:hAnsi="Times New Roman" w:cs="Times New Roman"/>
-                <w:sz w:val="24"/>
-                <w:szCs w:val="24"/>
-              </w:rPr>
-              <w:t>"Using while loop");</w:t>
+            <w:r>
+              <w:rPr>
+                <w:rFonts w:ascii="Times New Roman" w:eastAsia="Times New Roman" w:hAnsi="Times New Roman" w:cs="Times New Roman"/>
+                <w:sz w:val="24"/>
+                <w:szCs w:val="24"/>
+              </w:rPr>
+              <w:t>printf("Using while loop");</w:t>
             </w:r>
           </w:p>
           <w:p>
@@ -2341,23 +2101,13 @@
                 <w:szCs w:val="24"/>
               </w:rPr>
             </w:pPr>
-            <w:proofErr w:type="gramStart"/>
-            <w:r>
-              <w:rPr>
-                <w:rFonts w:ascii="Times New Roman" w:eastAsia="Times New Roman" w:hAnsi="Times New Roman" w:cs="Times New Roman"/>
-                <w:sz w:val="24"/>
-                <w:szCs w:val="24"/>
-              </w:rPr>
-              <w:t>printf(</w:t>
-            </w:r>
-            <w:proofErr w:type="gramEnd"/>
-            <w:r>
-              <w:rPr>
-                <w:rFonts w:ascii="Times New Roman" w:eastAsia="Times New Roman" w:hAnsi="Times New Roman" w:cs="Times New Roman"/>
-                <w:sz w:val="24"/>
-                <w:szCs w:val="24"/>
-              </w:rPr>
-              <w:t>"\</w:t>
+            <w:r>
+              <w:rPr>
+                <w:rFonts w:ascii="Times New Roman" w:eastAsia="Times New Roman" w:hAnsi="Times New Roman" w:cs="Times New Roman"/>
+                <w:sz w:val="24"/>
+                <w:szCs w:val="24"/>
+              </w:rPr>
+              <w:t>printf("\</w:t>
             </w:r>
             <w:proofErr w:type="spellStart"/>
             <w:r>
@@ -2476,7 +2226,7 @@
                           <pic:cNvPicPr/>
                         </pic:nvPicPr>
                         <pic:blipFill>
-                          <a:blip r:embed="rId9">
+                          <a:blip r:embed="rId11">
                             <a:extLst>
                               <a:ext uri="{28A0092B-C50C-407E-A947-70E740481C1C}">
                                 <a14:useLocalDpi xmlns:a14="http://schemas.microsoft.com/office/drawing/2010/main" val="0"/>
@@ -2593,23 +2343,13 @@
                 <w:szCs w:val="24"/>
               </w:rPr>
             </w:pPr>
-            <w:proofErr w:type="gramStart"/>
-            <w:r>
-              <w:rPr>
-                <w:rFonts w:ascii="Times New Roman" w:eastAsia="Times New Roman" w:hAnsi="Times New Roman" w:cs="Times New Roman"/>
-                <w:sz w:val="24"/>
-                <w:szCs w:val="24"/>
-              </w:rPr>
-              <w:t>printf(</w:t>
-            </w:r>
-            <w:proofErr w:type="gramEnd"/>
-            <w:r>
-              <w:rPr>
-                <w:rFonts w:ascii="Times New Roman" w:eastAsia="Times New Roman" w:hAnsi="Times New Roman" w:cs="Times New Roman"/>
-                <w:sz w:val="24"/>
-                <w:szCs w:val="24"/>
-              </w:rPr>
-              <w:t>"Write a program to find values for x=1 to 5 for f(x)=x^2 + sqrt(x) using for and while loop.");</w:t>
+            <w:r>
+              <w:rPr>
+                <w:rFonts w:ascii="Times New Roman" w:eastAsia="Times New Roman" w:hAnsi="Times New Roman" w:cs="Times New Roman"/>
+                <w:sz w:val="24"/>
+                <w:szCs w:val="24"/>
+              </w:rPr>
+              <w:t>printf("Write a program to find values for x=1 to 5 for f(x)=x^2 + sqrt(x) using for and while loop.");</w:t>
             </w:r>
           </w:p>
           <w:p>
@@ -2657,23 +2397,13 @@
                 <w:szCs w:val="24"/>
               </w:rPr>
             </w:pPr>
-            <w:proofErr w:type="gramStart"/>
-            <w:r>
-              <w:rPr>
-                <w:rFonts w:ascii="Times New Roman" w:eastAsia="Times New Roman" w:hAnsi="Times New Roman" w:cs="Times New Roman"/>
-                <w:sz w:val="24"/>
-                <w:szCs w:val="24"/>
-              </w:rPr>
-              <w:t>printf(</w:t>
-            </w:r>
-            <w:proofErr w:type="gramEnd"/>
-            <w:r>
-              <w:rPr>
-                <w:rFonts w:ascii="Times New Roman" w:eastAsia="Times New Roman" w:hAnsi="Times New Roman" w:cs="Times New Roman"/>
-                <w:sz w:val="24"/>
-                <w:szCs w:val="24"/>
-              </w:rPr>
-              <w:t>'\</w:t>
+            <w:r>
+              <w:rPr>
+                <w:rFonts w:ascii="Times New Roman" w:eastAsia="Times New Roman" w:hAnsi="Times New Roman" w:cs="Times New Roman"/>
+                <w:sz w:val="24"/>
+                <w:szCs w:val="24"/>
+              </w:rPr>
+              <w:t>printf('\</w:t>
             </w:r>
             <w:proofErr w:type="spellStart"/>
             <w:r>
@@ -2829,23 +2559,13 @@
                 <w:szCs w:val="24"/>
               </w:rPr>
             </w:pPr>
-            <w:proofErr w:type="gramStart"/>
-            <w:r>
-              <w:rPr>
-                <w:rFonts w:ascii="Times New Roman" w:eastAsia="Times New Roman" w:hAnsi="Times New Roman" w:cs="Times New Roman"/>
-                <w:sz w:val="24"/>
-                <w:szCs w:val="24"/>
-              </w:rPr>
-              <w:t>printf(</w:t>
-            </w:r>
-            <w:proofErr w:type="gramEnd"/>
-            <w:r>
-              <w:rPr>
-                <w:rFonts w:ascii="Times New Roman" w:eastAsia="Times New Roman" w:hAnsi="Times New Roman" w:cs="Times New Roman"/>
-                <w:sz w:val="24"/>
-                <w:szCs w:val="24"/>
-              </w:rPr>
-              <w:t>'\</w:t>
+            <w:r>
+              <w:rPr>
+                <w:rFonts w:ascii="Times New Roman" w:eastAsia="Times New Roman" w:hAnsi="Times New Roman" w:cs="Times New Roman"/>
+                <w:sz w:val="24"/>
+                <w:szCs w:val="24"/>
+              </w:rPr>
+              <w:t>printf('\</w:t>
             </w:r>
             <w:proofErr w:type="spellStart"/>
             <w:r>
@@ -2964,7 +2684,7 @@
                           <pic:cNvPicPr/>
                         </pic:nvPicPr>
                         <pic:blipFill>
-                          <a:blip r:embed="rId10">
+                          <a:blip r:embed="rId12">
                             <a:extLst>
                               <a:ext uri="{28A0092B-C50C-407E-A947-70E740481C1C}">
                                 <a14:useLocalDpi xmlns:a14="http://schemas.microsoft.com/office/drawing/2010/main" val="0"/>
@@ -3083,25 +2803,7 @@
                 <w:sz w:val="24"/>
                 <w:szCs w:val="24"/>
               </w:rPr>
-              <w:t>B = [1,</w:t>
-            </w:r>
-            <w:proofErr w:type="gramStart"/>
-            <w:r>
-              <w:rPr>
-                <w:rFonts w:ascii="Times New Roman" w:eastAsia="Times New Roman" w:hAnsi="Times New Roman" w:cs="Times New Roman"/>
-                <w:sz w:val="24"/>
-                <w:szCs w:val="24"/>
-              </w:rPr>
-              <w:t>1 ;</w:t>
-            </w:r>
-            <w:proofErr w:type="gramEnd"/>
-            <w:r>
-              <w:rPr>
-                <w:rFonts w:ascii="Times New Roman" w:eastAsia="Times New Roman" w:hAnsi="Times New Roman" w:cs="Times New Roman"/>
-                <w:sz w:val="24"/>
-                <w:szCs w:val="24"/>
-              </w:rPr>
-              <w:t xml:space="preserve"> 2,2];</w:t>
+              <w:t>B = [1,1 ; 2,2];</w:t>
             </w:r>
           </w:p>
           <w:p>
@@ -3137,25 +2839,7 @@
                 <w:sz w:val="24"/>
                 <w:szCs w:val="24"/>
               </w:rPr>
-              <w:t xml:space="preserve">    </w:t>
-            </w:r>
-            <w:proofErr w:type="gramStart"/>
-            <w:r>
-              <w:rPr>
-                <w:rFonts w:ascii="Times New Roman" w:eastAsia="Times New Roman" w:hAnsi="Times New Roman" w:cs="Times New Roman"/>
-                <w:sz w:val="24"/>
-                <w:szCs w:val="24"/>
-              </w:rPr>
-              <w:t>printf(</w:t>
-            </w:r>
-            <w:proofErr w:type="gramEnd"/>
-            <w:r>
-              <w:rPr>
-                <w:rFonts w:ascii="Times New Roman" w:eastAsia="Times New Roman" w:hAnsi="Times New Roman" w:cs="Times New Roman"/>
-                <w:sz w:val="24"/>
-                <w:szCs w:val="24"/>
-              </w:rPr>
-              <w:t>"It is Invertible \n");</w:t>
+              <w:t xml:space="preserve">    printf("It is Invertible \n");</w:t>
             </w:r>
           </w:p>
           <w:p>
@@ -3191,25 +2875,7 @@
                 <w:sz w:val="24"/>
                 <w:szCs w:val="24"/>
               </w:rPr>
-              <w:t xml:space="preserve">    </w:t>
-            </w:r>
-            <w:proofErr w:type="gramStart"/>
-            <w:r>
-              <w:rPr>
-                <w:rFonts w:ascii="Times New Roman" w:eastAsia="Times New Roman" w:hAnsi="Times New Roman" w:cs="Times New Roman"/>
-                <w:sz w:val="24"/>
-                <w:szCs w:val="24"/>
-              </w:rPr>
-              <w:t>printf(</w:t>
-            </w:r>
-            <w:proofErr w:type="gramEnd"/>
-            <w:r>
-              <w:rPr>
-                <w:rFonts w:ascii="Times New Roman" w:eastAsia="Times New Roman" w:hAnsi="Times New Roman" w:cs="Times New Roman"/>
-                <w:sz w:val="24"/>
-                <w:szCs w:val="24"/>
-              </w:rPr>
-              <w:t>"It is not Invertible \n");</w:t>
+              <w:t xml:space="preserve">    printf("It is not Invertible \n");</w:t>
             </w:r>
           </w:p>
           <w:p>
@@ -3280,6 +2946,7 @@
             <w:r>
               <w:rPr>
                 <w:rFonts w:ascii="Times New Roman" w:eastAsia="Times New Roman" w:hAnsi="Times New Roman" w:cs="Times New Roman"/>
+                <w:noProof/>
                 <w:sz w:val="24"/>
                 <w:szCs w:val="24"/>
               </w:rPr>
@@ -3299,7 +2966,7 @@
                           <pic:cNvPicPr/>
                         </pic:nvPicPr>
                         <pic:blipFill>
-                          <a:blip r:embed="rId11"/>
+                          <a:blip r:embed="rId13"/>
                           <a:stretch>
                             <a:fillRect/>
                           </a:stretch>
@@ -3566,7 +3233,6 @@
               <w:t xml:space="preserve">    </w:t>
             </w:r>
             <w:proofErr w:type="spellStart"/>
-            <w:proofErr w:type="gramStart"/>
             <w:r>
               <w:rPr>
                 <w:rFonts w:ascii="Times New Roman" w:eastAsia="Times New Roman" w:hAnsi="Times New Roman" w:cs="Times New Roman"/>
@@ -3582,16 +3248,7 @@
                 <w:sz w:val="24"/>
                 <w:szCs w:val="24"/>
               </w:rPr>
-              <w:t>(</w:t>
-            </w:r>
-            <w:proofErr w:type="gramEnd"/>
-            <w:r>
-              <w:rPr>
-                <w:rFonts w:ascii="Times New Roman" w:eastAsia="Times New Roman" w:hAnsi="Times New Roman" w:cs="Times New Roman"/>
-                <w:sz w:val="24"/>
-                <w:szCs w:val="24"/>
-              </w:rPr>
-              <w:t>"The input matrix is Hermitian.");</w:t>
+              <w:t>("The input matrix is Hermitian.");</w:t>
             </w:r>
           </w:p>
           <w:p>
@@ -3631,7 +3288,6 @@
               <w:t xml:space="preserve">    </w:t>
             </w:r>
             <w:proofErr w:type="spellStart"/>
-            <w:proofErr w:type="gramStart"/>
             <w:r>
               <w:rPr>
                 <w:rFonts w:ascii="Times New Roman" w:eastAsia="Times New Roman" w:hAnsi="Times New Roman" w:cs="Times New Roman"/>
@@ -3647,16 +3303,7 @@
                 <w:sz w:val="24"/>
                 <w:szCs w:val="24"/>
               </w:rPr>
-              <w:t>(</w:t>
-            </w:r>
-            <w:proofErr w:type="gramEnd"/>
-            <w:r>
-              <w:rPr>
-                <w:rFonts w:ascii="Times New Roman" w:eastAsia="Times New Roman" w:hAnsi="Times New Roman" w:cs="Times New Roman"/>
-                <w:sz w:val="24"/>
-                <w:szCs w:val="24"/>
-              </w:rPr>
-              <w:t>"The input matrix is not Hermitian.");</w:t>
+              <w:t>("The input matrix is not Hermitian.");</w:t>
             </w:r>
           </w:p>
           <w:p>
@@ -3699,6 +3346,7 @@
             <w:r>
               <w:rPr>
                 <w:rFonts w:ascii="Times New Roman" w:eastAsia="Times New Roman" w:hAnsi="Times New Roman" w:cs="Times New Roman"/>
+                <w:noProof/>
                 <w:sz w:val="24"/>
                 <w:szCs w:val="24"/>
               </w:rPr>
@@ -3718,7 +3366,7 @@
                           <pic:cNvPicPr/>
                         </pic:nvPicPr>
                         <pic:blipFill>
-                          <a:blip r:embed="rId12"/>
+                          <a:blip r:embed="rId14"/>
                           <a:stretch>
                             <a:fillRect/>
                           </a:stretch>
@@ -3839,25 +3487,7 @@
                 <w:sz w:val="24"/>
                 <w:szCs w:val="24"/>
               </w:rPr>
-              <w:t xml:space="preserve">A = </w:t>
-            </w:r>
-            <w:proofErr w:type="gramStart"/>
-            <w:r>
-              <w:rPr>
-                <w:rFonts w:ascii="Times New Roman" w:eastAsia="Times New Roman" w:hAnsi="Times New Roman" w:cs="Times New Roman"/>
-                <w:sz w:val="24"/>
-                <w:szCs w:val="24"/>
-              </w:rPr>
-              <w:t>input(</w:t>
-            </w:r>
-            <w:proofErr w:type="gramEnd"/>
-            <w:r>
-              <w:rPr>
-                <w:rFonts w:ascii="Times New Roman" w:eastAsia="Times New Roman" w:hAnsi="Times New Roman" w:cs="Times New Roman"/>
-                <w:sz w:val="24"/>
-                <w:szCs w:val="24"/>
-              </w:rPr>
-              <w:t>"Enter the matrix: ");</w:t>
+              <w:t>A = input("Enter the matrix: ");</w:t>
             </w:r>
           </w:p>
           <w:p>
@@ -3942,7 +3572,6 @@
               <w:t xml:space="preserve">    </w:t>
             </w:r>
             <w:proofErr w:type="spellStart"/>
-            <w:proofErr w:type="gramStart"/>
             <w:r>
               <w:rPr>
                 <w:rFonts w:ascii="Times New Roman" w:eastAsia="Times New Roman" w:hAnsi="Times New Roman" w:cs="Times New Roman"/>
@@ -3958,16 +3587,7 @@
                 <w:sz w:val="24"/>
                 <w:szCs w:val="24"/>
               </w:rPr>
-              <w:t>(</w:t>
-            </w:r>
-            <w:proofErr w:type="gramEnd"/>
-            <w:r>
-              <w:rPr>
-                <w:rFonts w:ascii="Times New Roman" w:eastAsia="Times New Roman" w:hAnsi="Times New Roman" w:cs="Times New Roman"/>
-                <w:sz w:val="24"/>
-                <w:szCs w:val="24"/>
-              </w:rPr>
-              <w:t>'Matrix must be square');</w:t>
+              <w:t>('Matrix must be square');</w:t>
             </w:r>
           </w:p>
           <w:p>
@@ -4044,7 +3664,6 @@
               <w:t xml:space="preserve"> = </w:t>
             </w:r>
             <w:proofErr w:type="spellStart"/>
-            <w:proofErr w:type="gramStart"/>
             <w:r>
               <w:rPr>
                 <w:rFonts w:ascii="Times New Roman" w:eastAsia="Times New Roman" w:hAnsi="Times New Roman" w:cs="Times New Roman"/>
@@ -4060,16 +3679,7 @@
                 <w:sz w:val="24"/>
                 <w:szCs w:val="24"/>
               </w:rPr>
-              <w:t>(</w:t>
-            </w:r>
-            <w:proofErr w:type="gramEnd"/>
-            <w:r>
-              <w:rPr>
-                <w:rFonts w:ascii="Times New Roman" w:eastAsia="Times New Roman" w:hAnsi="Times New Roman" w:cs="Times New Roman"/>
-                <w:sz w:val="24"/>
-                <w:szCs w:val="24"/>
-              </w:rPr>
-              <w:t>A, A');</w:t>
+              <w:t>(A, A');</w:t>
             </w:r>
           </w:p>
           <w:p>
@@ -4110,7 +3720,6 @@
               <w:t xml:space="preserve"> = </w:t>
             </w:r>
             <w:proofErr w:type="spellStart"/>
-            <w:proofErr w:type="gramStart"/>
             <w:r>
               <w:rPr>
                 <w:rFonts w:ascii="Times New Roman" w:eastAsia="Times New Roman" w:hAnsi="Times New Roman" w:cs="Times New Roman"/>
@@ -4126,16 +3735,7 @@
                 <w:sz w:val="24"/>
                 <w:szCs w:val="24"/>
               </w:rPr>
-              <w:t>(</w:t>
-            </w:r>
-            <w:proofErr w:type="gramEnd"/>
-            <w:r>
-              <w:rPr>
-                <w:rFonts w:ascii="Times New Roman" w:eastAsia="Times New Roman" w:hAnsi="Times New Roman" w:cs="Times New Roman"/>
-                <w:sz w:val="24"/>
-                <w:szCs w:val="24"/>
-              </w:rPr>
-              <w:t>A, -A');</w:t>
+              <w:t>(A, -A');</w:t>
             </w:r>
           </w:p>
           <w:p>
@@ -4194,7 +3794,6 @@
               <w:t xml:space="preserve">    </w:t>
             </w:r>
             <w:proofErr w:type="spellStart"/>
-            <w:proofErr w:type="gramStart"/>
             <w:r>
               <w:rPr>
                 <w:rFonts w:ascii="Times New Roman" w:eastAsia="Times New Roman" w:hAnsi="Times New Roman" w:cs="Times New Roman"/>
@@ -4210,16 +3809,7 @@
                 <w:sz w:val="24"/>
                 <w:szCs w:val="24"/>
               </w:rPr>
-              <w:t>(</w:t>
-            </w:r>
-            <w:proofErr w:type="gramEnd"/>
-            <w:r>
-              <w:rPr>
-                <w:rFonts w:ascii="Times New Roman" w:eastAsia="Times New Roman" w:hAnsi="Times New Roman" w:cs="Times New Roman"/>
-                <w:sz w:val="24"/>
-                <w:szCs w:val="24"/>
-              </w:rPr>
-              <w:t>'Matrix type: symmetric');</w:t>
+              <w:t>('Matrix type: symmetric');</w:t>
             </w:r>
           </w:p>
           <w:p>
@@ -4268,7 +3858,6 @@
               <w:t xml:space="preserve">    </w:t>
             </w:r>
             <w:proofErr w:type="spellStart"/>
-            <w:proofErr w:type="gramStart"/>
             <w:r>
               <w:rPr>
                 <w:rFonts w:ascii="Times New Roman" w:eastAsia="Times New Roman" w:hAnsi="Times New Roman" w:cs="Times New Roman"/>
@@ -4284,16 +3873,7 @@
                 <w:sz w:val="24"/>
                 <w:szCs w:val="24"/>
               </w:rPr>
-              <w:t>(</w:t>
-            </w:r>
-            <w:proofErr w:type="gramEnd"/>
-            <w:r>
-              <w:rPr>
-                <w:rFonts w:ascii="Times New Roman" w:eastAsia="Times New Roman" w:hAnsi="Times New Roman" w:cs="Times New Roman"/>
-                <w:sz w:val="24"/>
-                <w:szCs w:val="24"/>
-              </w:rPr>
-              <w:t>'Matrix type: skew-symmetric');</w:t>
+              <w:t>('Matrix type: skew-symmetric');</w:t>
             </w:r>
           </w:p>
           <w:p>
@@ -4332,7 +3912,6 @@
               <w:t xml:space="preserve">    </w:t>
             </w:r>
             <w:proofErr w:type="spellStart"/>
-            <w:proofErr w:type="gramStart"/>
             <w:r>
               <w:rPr>
                 <w:rFonts w:ascii="Times New Roman" w:eastAsia="Times New Roman" w:hAnsi="Times New Roman" w:cs="Times New Roman"/>
@@ -4348,16 +3927,7 @@
                 <w:sz w:val="24"/>
                 <w:szCs w:val="24"/>
               </w:rPr>
-              <w:t>(</w:t>
-            </w:r>
-            <w:proofErr w:type="gramEnd"/>
-            <w:r>
-              <w:rPr>
-                <w:rFonts w:ascii="Times New Roman" w:eastAsia="Times New Roman" w:hAnsi="Times New Roman" w:cs="Times New Roman"/>
-                <w:sz w:val="24"/>
-                <w:szCs w:val="24"/>
-              </w:rPr>
-              <w:t>'Matrix is neither symmetric nor skew-symmetric');</w:t>
+              <w:t>('Matrix is neither symmetric nor skew-symmetric');</w:t>
             </w:r>
           </w:p>
           <w:p>
@@ -4400,6 +3970,7 @@
             <w:r>
               <w:rPr>
                 <w:rFonts w:ascii="Times New Roman" w:eastAsia="Times New Roman" w:hAnsi="Times New Roman" w:cs="Times New Roman"/>
+                <w:noProof/>
                 <w:sz w:val="24"/>
                 <w:szCs w:val="24"/>
               </w:rPr>
@@ -4420,7 +3991,7 @@
                           <pic:cNvPicPr/>
                         </pic:nvPicPr>
                         <pic:blipFill>
-                          <a:blip r:embed="rId13"/>
+                          <a:blip r:embed="rId15"/>
                           <a:stretch>
                             <a:fillRect/>
                           </a:stretch>
@@ -4486,21 +4057,7 @@
               <w:rPr>
                 <w:rFonts w:ascii="Times New Roman" w:hAnsi="Times New Roman" w:cs="Times New Roman"/>
               </w:rPr>
-              <w:t>If Un=4(Un-</w:t>
-            </w:r>
-            <w:proofErr w:type="gramStart"/>
-            <w:r>
-              <w:rPr>
-                <w:rFonts w:ascii="Times New Roman" w:hAnsi="Times New Roman" w:cs="Times New Roman"/>
-              </w:rPr>
-              <w:t>1)+</w:t>
-            </w:r>
-            <w:proofErr w:type="gramEnd"/>
-            <w:r>
-              <w:rPr>
-                <w:rFonts w:ascii="Times New Roman" w:hAnsi="Times New Roman" w:cs="Times New Roman"/>
-              </w:rPr>
-              <w:t>4 and U0=4 , Print 20th term of the Sequence</w:t>
+              <w:t>If Un=4(Un-1)+4 and U0=4 , Print 20th term of the Sequence</w:t>
             </w:r>
           </w:p>
         </w:tc>
@@ -4545,19 +4102,18 @@
                 <w:szCs w:val="24"/>
                 <w:lang w:val="en-IN"/>
               </w:rPr>
-              <w:t>U</w:t>
-            </w:r>
-            <w:proofErr w:type="gramStart"/>
-            <w:r>
+              <w:t>U=[4];</w:t>
+            </w:r>
+          </w:p>
+          <w:p>
+            <w:pPr>
               <w:rPr>
                 <w:rFonts w:ascii="Times New Roman" w:hAnsi="Times New Roman" w:cs="Times New Roman"/>
                 <w:sz w:val="24"/>
                 <w:szCs w:val="24"/>
                 <w:lang w:val="en-IN"/>
               </w:rPr>
-              <w:t>=[</w:t>
-            </w:r>
-            <w:proofErr w:type="gramEnd"/>
+            </w:pPr>
             <w:r>
               <w:rPr>
                 <w:rFonts w:ascii="Times New Roman" w:hAnsi="Times New Roman" w:cs="Times New Roman"/>
@@ -4565,7 +4121,7 @@
                 <w:szCs w:val="24"/>
                 <w:lang w:val="en-IN"/>
               </w:rPr>
-              <w:t>4];</w:t>
+              <w:t>for n=1:19</w:t>
             </w:r>
           </w:p>
           <w:p>
@@ -4584,7 +4140,7 @@
                 <w:szCs w:val="24"/>
                 <w:lang w:val="en-IN"/>
               </w:rPr>
-              <w:t>for n=1:19</w:t>
+              <w:t xml:space="preserve">    U(n+1)=4*U(n)+4;</w:t>
             </w:r>
           </w:p>
           <w:p>
@@ -4603,19 +4159,19 @@
                 <w:szCs w:val="24"/>
                 <w:lang w:val="en-IN"/>
               </w:rPr>
-              <w:t xml:space="preserve">    U(n+</w:t>
-            </w:r>
-            <w:proofErr w:type="gramStart"/>
-            <w:r>
+              <w:t>end</w:t>
+            </w:r>
+          </w:p>
+          <w:p>
+            <w:pPr>
               <w:rPr>
                 <w:rFonts w:ascii="Times New Roman" w:hAnsi="Times New Roman" w:cs="Times New Roman"/>
                 <w:sz w:val="24"/>
                 <w:szCs w:val="24"/>
                 <w:lang w:val="en-IN"/>
               </w:rPr>
-              <w:t>1)=</w:t>
-            </w:r>
-            <w:proofErr w:type="gramEnd"/>
+            </w:pPr>
+            <w:proofErr w:type="spellStart"/>
             <w:r>
               <w:rPr>
                 <w:rFonts w:ascii="Times New Roman" w:hAnsi="Times New Roman" w:cs="Times New Roman"/>
@@ -4623,36 +4179,65 @@
                 <w:szCs w:val="24"/>
                 <w:lang w:val="en-IN"/>
               </w:rPr>
-              <w:t>4*U(n)+4;</w:t>
-            </w:r>
-          </w:p>
-          <w:p>
-            <w:pPr>
+              <w:t>disp</w:t>
+            </w:r>
+            <w:proofErr w:type="spellEnd"/>
+            <w:r>
               <w:rPr>
                 <w:rFonts w:ascii="Times New Roman" w:hAnsi="Times New Roman" w:cs="Times New Roman"/>
                 <w:sz w:val="24"/>
                 <w:szCs w:val="24"/>
                 <w:lang w:val="en-IN"/>
               </w:rPr>
-            </w:pPr>
-            <w:r>
+              <w:t>(U)</w:t>
+            </w:r>
+          </w:p>
+          <w:p>
+            <w:pPr>
               <w:rPr>
                 <w:rFonts w:ascii="Times New Roman" w:hAnsi="Times New Roman" w:cs="Times New Roman"/>
                 <w:sz w:val="24"/>
                 <w:szCs w:val="24"/>
                 <w:lang w:val="en-IN"/>
               </w:rPr>
-              <w:t>end</w:t>
-            </w:r>
-          </w:p>
-          <w:p>
-            <w:pPr>
+            </w:pPr>
+            <w:r>
               <w:rPr>
                 <w:rFonts w:ascii="Times New Roman" w:hAnsi="Times New Roman" w:cs="Times New Roman"/>
                 <w:sz w:val="24"/>
                 <w:szCs w:val="24"/>
                 <w:lang w:val="en-IN"/>
               </w:rPr>
+              <w:t>printf("\n")</w:t>
+            </w:r>
+          </w:p>
+          <w:p>
+            <w:pPr>
+              <w:rPr>
+                <w:rFonts w:ascii="Times New Roman" w:hAnsi="Times New Roman" w:cs="Times New Roman"/>
+                <w:sz w:val="24"/>
+                <w:szCs w:val="24"/>
+                <w:lang w:val="en-IN"/>
+              </w:rPr>
+            </w:pPr>
+            <w:r>
+              <w:rPr>
+                <w:rFonts w:ascii="Times New Roman" w:hAnsi="Times New Roman" w:cs="Times New Roman"/>
+                <w:sz w:val="24"/>
+                <w:szCs w:val="24"/>
+                <w:lang w:val="en-IN"/>
+              </w:rPr>
+              <w:t>printf("the 20th term is: ")</w:t>
+            </w:r>
+          </w:p>
+          <w:p>
+            <w:pPr>
+              <w:rPr>
+                <w:rFonts w:ascii="Times New Roman" w:hAnsi="Times New Roman" w:cs="Times New Roman"/>
+                <w:sz w:val="24"/>
+                <w:szCs w:val="24"/>
+                <w:lang w:val="en-IN"/>
+              </w:rPr>
             </w:pPr>
             <w:proofErr w:type="spellStart"/>
             <w:r>
@@ -4672,7 +4257,7 @@
                 <w:szCs w:val="24"/>
                 <w:lang w:val="en-IN"/>
               </w:rPr>
-              <w:t>(U)</w:t>
+              <w:t>(U(20))</w:t>
             </w:r>
           </w:p>
           <w:p>
@@ -4684,118 +4269,20 @@
                 <w:lang w:val="en-IN"/>
               </w:rPr>
             </w:pPr>
-            <w:r>
+          </w:p>
+          <w:p>
+            <w:pPr>
               <w:rPr>
                 <w:rFonts w:ascii="Times New Roman" w:hAnsi="Times New Roman" w:cs="Times New Roman"/>
                 <w:sz w:val="24"/>
                 <w:szCs w:val="24"/>
                 <w:lang w:val="en-IN"/>
               </w:rPr>
-              <w:t>printf("\n")</w:t>
-            </w:r>
-          </w:p>
-          <w:p>
-            <w:pPr>
-              <w:rPr>
-                <w:rFonts w:ascii="Times New Roman" w:hAnsi="Times New Roman" w:cs="Times New Roman"/>
-                <w:sz w:val="24"/>
-                <w:szCs w:val="24"/>
-                <w:lang w:val="en-IN"/>
-              </w:rPr>
-            </w:pPr>
-            <w:proofErr w:type="gramStart"/>
-            <w:r>
-              <w:rPr>
-                <w:rFonts w:ascii="Times New Roman" w:hAnsi="Times New Roman" w:cs="Times New Roman"/>
-                <w:sz w:val="24"/>
-                <w:szCs w:val="24"/>
-                <w:lang w:val="en-IN"/>
-              </w:rPr>
-              <w:t>printf(</w:t>
-            </w:r>
-            <w:proofErr w:type="gramEnd"/>
-            <w:r>
-              <w:rPr>
-                <w:rFonts w:ascii="Times New Roman" w:hAnsi="Times New Roman" w:cs="Times New Roman"/>
-                <w:sz w:val="24"/>
-                <w:szCs w:val="24"/>
-                <w:lang w:val="en-IN"/>
-              </w:rPr>
-              <w:t>"the 20th term is: ")</w:t>
-            </w:r>
-          </w:p>
-          <w:p>
-            <w:pPr>
-              <w:rPr>
-                <w:rFonts w:ascii="Times New Roman" w:hAnsi="Times New Roman" w:cs="Times New Roman"/>
-                <w:sz w:val="24"/>
-                <w:szCs w:val="24"/>
-                <w:lang w:val="en-IN"/>
-              </w:rPr>
-            </w:pPr>
-            <w:proofErr w:type="spellStart"/>
-            <w:r>
-              <w:rPr>
-                <w:rFonts w:ascii="Times New Roman" w:hAnsi="Times New Roman" w:cs="Times New Roman"/>
-                <w:sz w:val="24"/>
-                <w:szCs w:val="24"/>
-                <w:lang w:val="en-IN"/>
-              </w:rPr>
-              <w:t>disp</w:t>
-            </w:r>
-            <w:proofErr w:type="spellEnd"/>
-            <w:r>
-              <w:rPr>
-                <w:rFonts w:ascii="Times New Roman" w:hAnsi="Times New Roman" w:cs="Times New Roman"/>
-                <w:sz w:val="24"/>
-                <w:szCs w:val="24"/>
-                <w:lang w:val="en-IN"/>
-              </w:rPr>
-              <w:t>(</w:t>
-            </w:r>
-            <w:proofErr w:type="gramStart"/>
-            <w:r>
-              <w:rPr>
-                <w:rFonts w:ascii="Times New Roman" w:hAnsi="Times New Roman" w:cs="Times New Roman"/>
-                <w:sz w:val="24"/>
-                <w:szCs w:val="24"/>
-                <w:lang w:val="en-IN"/>
-              </w:rPr>
-              <w:t>U(</w:t>
-            </w:r>
-            <w:proofErr w:type="gramEnd"/>
-            <w:r>
-              <w:rPr>
-                <w:rFonts w:ascii="Times New Roman" w:hAnsi="Times New Roman" w:cs="Times New Roman"/>
-                <w:sz w:val="24"/>
-                <w:szCs w:val="24"/>
-                <w:lang w:val="en-IN"/>
-              </w:rPr>
-              <w:t>20))</w:t>
-            </w:r>
-          </w:p>
-          <w:p>
-            <w:pPr>
-              <w:rPr>
-                <w:rFonts w:ascii="Times New Roman" w:hAnsi="Times New Roman" w:cs="Times New Roman"/>
-                <w:sz w:val="24"/>
-                <w:szCs w:val="24"/>
-                <w:lang w:val="en-IN"/>
-              </w:rPr>
-            </w:pPr>
-          </w:p>
-          <w:p>
-            <w:pPr>
-              <w:rPr>
-                <w:rFonts w:ascii="Times New Roman" w:hAnsi="Times New Roman" w:cs="Times New Roman"/>
-                <w:sz w:val="24"/>
-                <w:szCs w:val="24"/>
-                <w:lang w:val="en-IN"/>
-              </w:rPr>
-            </w:pPr>
-            <w:r>
-              <w:rPr>
-                <w:rFonts w:ascii="Times New Roman" w:hAnsi="Times New Roman" w:cs="Times New Roman"/>
+            </w:pPr>
+            <w:r>
+              <w:rPr>
+                <w:rFonts w:ascii="Times New Roman" w:hAnsi="Times New Roman" w:cs="Times New Roman"/>
+                <w:noProof/>
                 <w:sz w:val="24"/>
                 <w:szCs w:val="24"/>
                 <w:lang w:val="en-IN"/>
@@ -4816,7 +4303,7 @@
                           <pic:cNvPicPr/>
                         </pic:nvPicPr>
                         <pic:blipFill>
-                          <a:blip r:embed="rId14"/>
+                          <a:blip r:embed="rId16"/>
                           <a:stretch>
                             <a:fillRect/>
                           </a:stretch>
@@ -5020,7 +4507,6 @@
               <w:t>*</w:t>
             </w:r>
             <w:proofErr w:type="spellStart"/>
-            <w:proofErr w:type="gramStart"/>
             <w:r>
               <w:rPr>
                 <w:rFonts w:ascii="Times New Roman" w:hAnsi="Times New Roman" w:cs="Times New Roman"/>
@@ -5036,16 +4522,7 @@
                 <w:sz w:val="24"/>
                 <w:szCs w:val="24"/>
               </w:rPr>
-              <w:t>)+</w:t>
-            </w:r>
-            <w:proofErr w:type="gramEnd"/>
-            <w:r>
-              <w:rPr>
-                <w:rFonts w:ascii="Times New Roman" w:hAnsi="Times New Roman" w:cs="Times New Roman"/>
-                <w:sz w:val="24"/>
-                <w:szCs w:val="24"/>
-              </w:rPr>
-              <w:t>(j*j)</w:t>
+              <w:t>)+(j*j)</w:t>
             </w:r>
           </w:p>
           <w:p>
@@ -5113,25 +4590,7 @@
                 <w:sz w:val="24"/>
                 <w:szCs w:val="24"/>
               </w:rPr>
-              <w:t xml:space="preserve">                </w:t>
-            </w:r>
-            <w:proofErr w:type="gramStart"/>
-            <w:r>
-              <w:rPr>
-                <w:rFonts w:ascii="Times New Roman" w:hAnsi="Times New Roman" w:cs="Times New Roman"/>
-                <w:sz w:val="24"/>
-                <w:szCs w:val="24"/>
-              </w:rPr>
-              <w:t>printf(</w:t>
-            </w:r>
-            <w:proofErr w:type="gramEnd"/>
-            <w:r>
-              <w:rPr>
-                <w:rFonts w:ascii="Times New Roman" w:hAnsi="Times New Roman" w:cs="Times New Roman"/>
-                <w:sz w:val="24"/>
-                <w:szCs w:val="24"/>
-              </w:rPr>
-              <w:t xml:space="preserve">"Pythagorean Triplet is %d, %d, %d, \n", </w:t>
+              <w:t xml:space="preserve">                printf("Pythagorean Triplet is %d, %d, %d, \n", </w:t>
             </w:r>
             <w:proofErr w:type="spellStart"/>
             <w:r>
@@ -5240,6 +4699,7 @@
             <w:r>
               <w:rPr>
                 <w:rFonts w:ascii="Times New Roman" w:hAnsi="Times New Roman" w:cs="Times New Roman"/>
+                <w:noProof/>
                 <w:sz w:val="24"/>
                 <w:szCs w:val="24"/>
               </w:rPr>
@@ -5259,7 +4719,7 @@
                           <pic:cNvPicPr/>
                         </pic:nvPicPr>
                         <pic:blipFill>
-                          <a:blip r:embed="rId15"/>
+                          <a:blip r:embed="rId17"/>
                           <a:stretch>
                             <a:fillRect/>
                           </a:stretch>
@@ -5359,7 +4819,7 @@
                 <w:sz w:val="24"/>
                 <w:szCs w:val="24"/>
               </w:rPr>
-              <w:t>Implementation of Basic Commands and Operations on Matrix.</w:t>
+              <w:t>Implementation of Conditional Branching and Looping in Scilab.</w:t>
             </w:r>
           </w:p>
         </w:tc>
@@ -5402,12 +4862,12 @@
       </w:pPr>
     </w:p>
     <w:sectPr>
-      <w:headerReference w:type="even" r:id="rId16"/>
-      <w:headerReference w:type="default" r:id="rId17"/>
-      <w:footerReference w:type="even" r:id="rId18"/>
-      <w:footerReference w:type="default" r:id="rId19"/>
-      <w:headerReference w:type="first" r:id="rId20"/>
-      <w:footerReference w:type="first" r:id="rId21"/>
+      <w:headerReference w:type="even" r:id="rId18"/>
+      <w:headerReference w:type="default" r:id="rId19"/>
+      <w:footerReference w:type="even" r:id="rId20"/>
+      <w:footerReference w:type="default" r:id="rId21"/>
+      <w:headerReference w:type="first" r:id="rId22"/>
+      <w:footerReference w:type="first" r:id="rId23"/>
       <w:pgSz w:w="11906" w:h="16838"/>
       <w:pgMar w:top="1440" w:right="1440" w:bottom="1440" w:left="1440" w:header="2268" w:footer="708" w:gutter="0"/>
       <w:cols w:space="708"/>
@@ -5415,6 +4875,25 @@
     </w:sectPr>
   </w:body>
 </w:document>
+</file>
+
+<file path=word/endnotes.xml><?xml version="1.0" encoding="utf-8"?>
+<w:endnotes xmlns:wpc="http://schemas.microsoft.com/office/word/2010/wordprocessingCanvas" xmlns:cx="http://schemas.microsoft.com/office/drawing/2014/chartex" xmlns:cx1="http://schemas.microsoft.com/office/drawing/2015/9/8/chartex" xmlns:cx2="http://schemas.microsoft.com/office/drawing/2015/10/21/chartex" xmlns:cx3="http://schemas.microsoft.com/office/drawing/2016/5/9/chartex" xmlns:cx4="http://schemas.microsoft.com/office/drawing/2016/5/10/chartex" xmlns:cx5="http://schemas.microsoft.com/office/drawing/2016/5/11/chartex" xmlns:cx6="http://schemas.microsoft.com/office/drawing/2016/5/12/chartex" xmlns:cx7="http://schemas.microsoft.com/office/drawing/2016/5/13/chartex" xmlns:cx8="http://schemas.microsoft.com/office/drawing/2016/5/14/chartex" xmlns:mc="http://schemas.openxmlformats.org/markup-compatibility/2006" xmlns:aink="http://schemas.microsoft.com/office/drawing/2016/ink" xmlns:am3d="http://schemas.microsoft.com/office/drawing/2017/model3d" xmlns:o="urn:schemas-microsoft-com:office:office" xmlns:oel="http://schemas.microsoft.com/office/2019/extlst" xmlns:r="http://schemas.openxmlformats.org/officeDocument/2006/relationships" xmlns:m="http://schemas.openxmlformats.org/officeDocument/2006/math" xmlns:v="urn:schemas-microsoft-com:vml" xmlns:wp14="http://schemas.microsoft.com/office/word/2010/wordprocessingDrawing" xmlns:wp="http://schemas.openxmlformats.org/drawingml/2006/wordprocessingDrawing" xmlns:w10="urn:schemas-microsoft-com:office:word" xmlns:w="http://schemas.openxmlformats.org/wordprocessingml/2006/main" xmlns:w14="http://schemas.microsoft.com/office/word/2010/wordml" xmlns:w15="http://schemas.microsoft.com/office/word/2012/wordml" xmlns:w16cex="http://schemas.microsoft.com/office/word/2018/wordml/cex" xmlns:w16cid="http://schemas.microsoft.com/office/word/2016/wordml/cid" xmlns:w16="http://schemas.microsoft.com/office/word/2018/wordml" xmlns:w16du="http://schemas.microsoft.com/office/word/2023/wordml/word16du" xmlns:w16sdtdh="http://schemas.microsoft.com/office/word/2020/wordml/sdtdatahash" xmlns:w16se="http://schemas.microsoft.com/office/word/2015/wordml/symex" xmlns:wpg="http://schemas.microsoft.com/office/word/2010/wordprocessingGroup" xmlns:wpi="http://schemas.microsoft.com/office/word/2010/wordprocessingInk" xmlns:wne="http://schemas.microsoft.com/office/word/2006/wordml" xmlns:wps="http://schemas.microsoft.com/office/word/2010/wordprocessingShape" mc:Ignorable="w14 w15 w16se w16cid w16 w16cex w16sdtdh w16du wp14">
+  <w:endnote w:type="separator" w:id="-1">
+    <w:p>
+      <w:r>
+        <w:separator/>
+      </w:r>
+    </w:p>
+  </w:endnote>
+  <w:endnote w:type="continuationSeparator" w:id="0">
+    <w:p>
+      <w:r>
+        <w:continuationSeparator/>
+      </w:r>
+    </w:p>
+  </w:endnote>
+</w:endnotes>
 </file>
 
 <file path=word/footer1.xml><?xml version="1.0" encoding="utf-8"?>
@@ -5445,6 +4924,25 @@
     </w:pPr>
   </w:p>
 </w:ftr>
+</file>
+
+<file path=word/footnotes.xml><?xml version="1.0" encoding="utf-8"?>
+<w:footnotes xmlns:wpc="http://schemas.microsoft.com/office/word/2010/wordprocessingCanvas" xmlns:cx="http://schemas.microsoft.com/office/drawing/2014/chartex" xmlns:cx1="http://schemas.microsoft.com/office/drawing/2015/9/8/chartex" xmlns:cx2="http://schemas.microsoft.com/office/drawing/2015/10/21/chartex" xmlns:cx3="http://schemas.microsoft.com/office/drawing/2016/5/9/chartex" xmlns:cx4="http://schemas.microsoft.com/office/drawing/2016/5/10/chartex" xmlns:cx5="http://schemas.microsoft.com/office/drawing/2016/5/11/chartex" xmlns:cx6="http://schemas.microsoft.com/office/drawing/2016/5/12/chartex" xmlns:cx7="http://schemas.microsoft.com/office/drawing/2016/5/13/chartex" xmlns:cx8="http://schemas.microsoft.com/office/drawing/2016/5/14/chartex" xmlns:mc="http://schemas.openxmlformats.org/markup-compatibility/2006" xmlns:aink="http://schemas.microsoft.com/office/drawing/2016/ink" xmlns:am3d="http://schemas.microsoft.com/office/drawing/2017/model3d" xmlns:o="urn:schemas-microsoft-com:office:office" xmlns:oel="http://schemas.microsoft.com/office/2019/extlst" xmlns:r="http://schemas.openxmlformats.org/officeDocument/2006/relationships" xmlns:m="http://schemas.openxmlformats.org/officeDocument/2006/math" xmlns:v="urn:schemas-microsoft-com:vml" xmlns:wp14="http://schemas.microsoft.com/office/word/2010/wordprocessingDrawing" xmlns:wp="http://schemas.openxmlformats.org/drawingml/2006/wordprocessingDrawing" xmlns:w10="urn:schemas-microsoft-com:office:word" xmlns:w="http://schemas.openxmlformats.org/wordprocessingml/2006/main" xmlns:w14="http://schemas.microsoft.com/office/word/2010/wordml" xmlns:w15="http://schemas.microsoft.com/office/word/2012/wordml" xmlns:w16cex="http://schemas.microsoft.com/office/word/2018/wordml/cex" xmlns:w16cid="http://schemas.microsoft.com/office/word/2016/wordml/cid" xmlns:w16="http://schemas.microsoft.com/office/word/2018/wordml" xmlns:w16du="http://schemas.microsoft.com/office/word/2023/wordml/word16du" xmlns:w16sdtdh="http://schemas.microsoft.com/office/word/2020/wordml/sdtdatahash" xmlns:w16se="http://schemas.microsoft.com/office/word/2015/wordml/symex" xmlns:wpg="http://schemas.microsoft.com/office/word/2010/wordprocessingGroup" xmlns:wpi="http://schemas.microsoft.com/office/word/2010/wordprocessingInk" xmlns:wne="http://schemas.microsoft.com/office/word/2006/wordml" xmlns:wps="http://schemas.microsoft.com/office/word/2010/wordprocessingShape" mc:Ignorable="w14 w15 w16se w16cid w16 w16cex w16sdtdh w16du wp14">
+  <w:footnote w:type="separator" w:id="-1">
+    <w:p>
+      <w:r>
+        <w:separator/>
+      </w:r>
+    </w:p>
+  </w:footnote>
+  <w:footnote w:type="continuationSeparator" w:id="0">
+    <w:p>
+      <w:r>
+        <w:continuationSeparator/>
+      </w:r>
+    </w:p>
+  </w:footnote>
+</w:footnotes>
 </file>
 
 <file path=word/header1.xml><?xml version="1.0" encoding="utf-8"?>
@@ -5601,17 +5099,7 @@
                               <w:szCs w:val="24"/>
                               <w:lang w:val="en-IN"/>
                             </w:rPr>
-                            <w:t xml:space="preserve">Empowered Autonomous Institute Affiliated to </w:t>
-                          </w:r>
-                          <w:r>
-                            <w:rPr>
-                              <w:rFonts w:ascii="Times New Roman" w:hAnsi="Times New Roman" w:cs="Times New Roman"/>
-                              <w:color w:val="C00000"/>
-                              <w:sz w:val="24"/>
-                              <w:szCs w:val="24"/>
-                              <w:lang w:val="en-IN"/>
-                            </w:rPr>
-                            <w:t>Mumbai University)</w:t>
+                            <w:t>Empowered Autonomous Institute Affiliated to Mumbai University)</w:t>
                           </w:r>
                         </w:p>
                         <w:p>

</xml_diff>